<commit_message>
Chapter 2 finished Chapter 3 start
</commit_message>
<xml_diff>
--- a/Chapter 1.docx
+++ b/Chapter 1.docx
@@ -58,10 +58,40 @@
         <w:ind w:firstLine="720"/>
       </w:pPr>
       <w:r>
-        <w:t>A sudden sound of a dropping can was heard down the alley as it broke me from thinking back the past, I turned my head towards the noise and saw a humanly figure running from a few other human. The figure who was running away had me pondering as I had a feeling it looks a lot like my previous owner and thus I gave chase too.</w:t>
+        <w:t xml:space="preserve">A sudden sound of a dropping can was heard down the alley as it </w:t>
+      </w:r>
+      <w:r>
+        <w:t>broke</w:t>
+      </w:r>
+      <w:r>
+        <w:t xml:space="preserve"> me from thinking back the past, I turn my head towards the noise and s</w:t>
+      </w:r>
+      <w:r>
+        <w:t>ee</w:t>
+      </w:r>
+      <w:r>
+        <w:t xml:space="preserve"> a humanly figure running from a few other human. The figure who was running away had me pondering as I ha</w:t>
+      </w:r>
+      <w:r>
+        <w:t>ve</w:t>
+      </w:r>
+      <w:r>
+        <w:t xml:space="preserve"> a feeling it looks a lot like my previous owner and </w:t>
+      </w:r>
+      <w:r>
+        <w:t>thus,</w:t>
+      </w:r>
+      <w:r>
+        <w:t xml:space="preserve"> I g</w:t>
+      </w:r>
+      <w:r>
+        <w:t>ave</w:t>
       </w:r>
       <w:bookmarkStart w:id="0" w:name="_GoBack"/>
       <w:bookmarkEnd w:id="0"/>
+      <w:r>
+        <w:t xml:space="preserve"> chase too.</w:t>
+      </w:r>
     </w:p>
     <w:p/>
     <w:sectPr>

</xml_diff>